<commit_message>
[Added] - Expert opinion context menu button
</commit_message>
<xml_diff>
--- a/Installer Script/WordTemplates/ExpertOpinion.docx
+++ b/Installer Script/WordTemplates/ExpertOpinion.docx
@@ -510,27 +510,31 @@
       <w:r>
         <w:t xml:space="preserve"> </w:t>
       </w:r>
-      <w:bookmarkStart w:id="17" w:name="CulpritName"/>
-      <w:bookmarkStart w:id="18" w:name="CulpritDetails"/>
+      <w:bookmarkStart w:id="17" w:name="CulpritDetails"/>
       <w:r>
         <w:rPr>
           <w:b/>
         </w:rPr>
         <w:t>Culprit</w:t>
       </w:r>
+      <w:r>
+        <w:rPr>
+          <w:b/>
+        </w:rPr>
+        <w:t>Details</w:t>
+      </w:r>
       <w:bookmarkEnd w:id="17"/>
       <w:r>
         <w:rPr>
           <w:b/>
         </w:rPr>
-        <w:t>Details</w:t>
-      </w:r>
-      <w:bookmarkStart w:id="19" w:name="IDDetails"/>
+        <w:t xml:space="preserve"> </w:t>
+      </w:r>
+      <w:bookmarkStart w:id="18" w:name="IDDetails"/>
+      <w:r>
+        <w:t>IDDetails</w:t>
+      </w:r>
       <w:bookmarkEnd w:id="18"/>
-      <w:r>
-        <w:t>IDDetails</w:t>
-      </w:r>
-      <w:bookmarkEnd w:id="19"/>
     </w:p>
     <w:p>
       <w:pPr>
@@ -545,191 +549,11 @@
         <w:pStyle w:val="NoSpacing"/>
         <w:spacing w:line="276" w:lineRule="auto"/>
         <w:ind w:firstLine="720"/>
-        <w:jc w:val="both"/>
-      </w:pPr>
-      <w:bookmarkStart w:id="20" w:name="PrintComparison2"/>
-      <w:r>
-        <w:t xml:space="preserve">On 24/10/2018, the daily arrest fingerprint slip of </w:t>
-      </w:r>
-      <w:r>
-        <w:t xml:space="preserve">one </w:t>
-      </w:r>
-      <w:r>
-        <w:rPr>
-          <w:b/>
-        </w:rPr>
-        <w:t>Velamkanny s/o Lasar, Door No. 115/14, Church Street, Maniyarampetty, Andipetty, Theni, Tamilnadu</w:t>
-      </w:r>
-      <w:r>
-        <w:rPr>
-          <w:b/>
-        </w:rPr>
-        <w:t xml:space="preserve"> </w:t>
-      </w:r>
-      <w:r>
-        <w:t xml:space="preserve"> who is accused in Cr.No. 342/18 of Vandanmedu P.S </w:t>
-      </w:r>
-      <w:r>
-        <w:t>was received in this Bureau from your office.</w:t>
-      </w:r>
-      <w:r>
-        <w:t xml:space="preserve"> This fingerprint slip is</w:t>
-      </w:r>
-      <w:r>
-        <w:t xml:space="preserve"> newly</w:t>
-      </w:r>
-      <w:r>
-        <w:t xml:space="preserve"> registered in the Bureau records as</w:t>
-      </w:r>
-      <w:r>
-        <w:t xml:space="preserve"> daily arrest slip No.</w:t>
-      </w:r>
-      <w:r>
-        <w:t xml:space="preserve"> </w:t>
-      </w:r>
-      <w:r>
-        <w:rPr>
-          <w:b/>
-        </w:rPr>
-        <w:t>DA/114/18/SDB/IDK</w:t>
-      </w:r>
-      <w:r>
-        <w:t xml:space="preserve">. </w:t>
-      </w:r>
-      <w:r>
-        <w:t>I have cross checked the fingerprint slip</w:t>
-      </w:r>
-      <w:r>
-        <w:t xml:space="preserve"> No.</w:t>
-      </w:r>
-      <w:r>
-        <w:t xml:space="preserve"> </w:t>
-      </w:r>
-      <w:r>
-        <w:rPr>
-          <w:b/>
-        </w:rPr>
-        <w:t>DA/114/18/SDB/IDK</w:t>
-      </w:r>
-      <w:r>
-        <w:rPr>
-          <w:b/>
-        </w:rPr>
-        <w:t xml:space="preserve"> </w:t>
-      </w:r>
-      <w:r>
-        <w:t>with previously recorded fingerprint slip</w:t>
-      </w:r>
-      <w:r>
-        <w:t xml:space="preserve"> No.</w:t>
-      </w:r>
-      <w:r>
-        <w:t xml:space="preserve"> </w:t>
-      </w:r>
-      <w:r>
-        <w:rPr>
-          <w:b/>
-        </w:rPr>
-        <w:t>141/DA/2002-IDK</w:t>
-      </w:r>
-      <w:r>
-        <w:rPr>
-          <w:b/>
-        </w:rPr>
-        <w:t xml:space="preserve"> </w:t>
-      </w:r>
-      <w:r>
-        <w:t>and</w:t>
-      </w:r>
-      <w:r>
-        <w:rPr>
-          <w:b/>
-        </w:rPr>
-        <w:t xml:space="preserve"> </w:t>
-      </w:r>
-      <w:r>
-        <w:t xml:space="preserve">found they are of the same person. </w:t>
-      </w:r>
-      <w:r>
-        <w:t xml:space="preserve">I have also compared the chance prints marked as </w:t>
-      </w:r>
-      <w:r>
-        <w:rPr>
-          <w:b/>
-        </w:rPr>
-        <w:t>V5, V6 and V7</w:t>
-      </w:r>
-      <w:r>
-        <w:rPr>
-          <w:b/>
-        </w:rPr>
-        <w:t xml:space="preserve"> </w:t>
-      </w:r>
-      <w:r>
-        <w:t xml:space="preserve">with the fingerprint slip No. </w:t>
-      </w:r>
-      <w:r>
-        <w:rPr>
-          <w:b/>
-        </w:rPr>
-        <w:t>DA/114/18/SDB/IDK</w:t>
-      </w:r>
-      <w:r>
-        <w:rPr>
-          <w:b/>
-        </w:rPr>
-        <w:t xml:space="preserve"> </w:t>
-      </w:r>
-      <w:r>
-        <w:t>and the chance prints we</w:t>
-      </w:r>
-      <w:r>
-        <w:t xml:space="preserve">re found </w:t>
-      </w:r>
-      <w:r>
-        <w:rPr>
-          <w:b/>
-        </w:rPr>
-        <w:t>IDENTICAL</w:t>
-      </w:r>
-      <w:r>
-        <w:t xml:space="preserve"> with the </w:t>
-      </w:r>
-      <w:r>
-        <w:rPr>
-          <w:b/>
-        </w:rPr>
-        <w:t>Left Ring, Left Middle and Left Index</w:t>
-      </w:r>
-      <w:r>
-        <w:t xml:space="preserve"> finger impressions respectively of </w:t>
-      </w:r>
-      <w:r>
-        <w:t>the accused</w:t>
-      </w:r>
-      <w:r>
-        <w:t xml:space="preserve"> </w:t>
-      </w:r>
-      <w:r>
-        <w:rPr>
-          <w:b/>
-        </w:rPr>
-        <w:t>Velamkann</w:t>
-      </w:r>
-      <w:r>
-        <w:rPr>
-          <w:b/>
-        </w:rPr>
-        <w:t>y s/o Lasar.</w:t>
-      </w:r>
-    </w:p>
-    <w:bookmarkEnd w:id="20"/>
-    <w:p>
-      <w:pPr>
-        <w:pStyle w:val="NoSpacing"/>
-        <w:spacing w:line="276" w:lineRule="auto"/>
-        <w:ind w:firstLine="720"/>
-        <w:jc w:val="both"/>
+        <w:jc w:val="center"/>
+        <w:rPr>
+          <w:b/>
+          <w:u w:val="single"/>
+        </w:rPr>
       </w:pPr>
     </w:p>
     <w:p>
@@ -743,6 +567,13 @@
           <w:u w:val="single"/>
         </w:rPr>
       </w:pPr>
+      <w:r>
+        <w:rPr>
+          <w:b/>
+          <w:u w:val="single"/>
+        </w:rPr>
+        <w:t>EXPERT OPINION</w:t>
+      </w:r>
     </w:p>
     <w:p>
       <w:pPr>
@@ -755,196 +586,18 @@
           <w:u w:val="single"/>
         </w:rPr>
       </w:pPr>
-      <w:r>
-        <w:rPr>
-          <w:b/>
-          <w:u w:val="single"/>
-        </w:rPr>
-        <w:t>EXPERT OPINION</w:t>
-      </w:r>
-    </w:p>
-    <w:p>
-      <w:pPr>
-        <w:pStyle w:val="NoSpacing"/>
-        <w:spacing w:line="276" w:lineRule="auto"/>
-        <w:ind w:firstLine="720"/>
-        <w:jc w:val="center"/>
-        <w:rPr>
-          <w:b/>
-          <w:u w:val="single"/>
-        </w:rPr>
-      </w:pPr>
     </w:p>
     <w:p>
       <w:pPr>
         <w:ind w:firstLine="720"/>
         <w:jc w:val="both"/>
       </w:pPr>
-      <w:bookmarkStart w:id="21" w:name="Specimen"/>
-      <w:r>
-        <w:t>F</w:t>
-      </w:r>
-      <w:r>
-        <w:t>or furnishi</w:t>
-      </w:r>
-      <w:r>
-        <w:t>ng the</w:t>
-      </w:r>
-      <w:r>
-        <w:t xml:space="preserve"> </w:t>
-      </w:r>
-      <w:r>
-        <w:t>E</w:t>
-      </w:r>
-      <w:r>
-        <w:t xml:space="preserve">xpert </w:t>
-      </w:r>
-      <w:r>
-        <w:t>O</w:t>
-      </w:r>
-      <w:r>
-        <w:t>pinion</w:t>
-      </w:r>
-      <w:r>
-        <w:t xml:space="preserve"> in this regard,</w:t>
-      </w:r>
-      <w:r>
-        <w:t xml:space="preserve"> I have </w:t>
-      </w:r>
-      <w:r>
-        <w:t>taken the</w:t>
-      </w:r>
-      <w:r>
-        <w:t xml:space="preserve"> </w:t>
-      </w:r>
-      <w:r>
-        <w:t>c</w:t>
-      </w:r>
-      <w:r>
-        <w:t xml:space="preserve">hance </w:t>
-      </w:r>
-      <w:r>
-        <w:t>p</w:t>
-      </w:r>
-      <w:r>
-        <w:t xml:space="preserve">rint marked as </w:t>
-      </w:r>
-      <w:r>
-        <w:rPr>
-          <w:b/>
-        </w:rPr>
-        <w:t>‘</w:t>
-      </w:r>
-      <w:r>
-        <w:rPr>
-          <w:b/>
-        </w:rPr>
-        <w:t>V6</w:t>
-      </w:r>
-      <w:r>
-        <w:rPr>
-          <w:b/>
-        </w:rPr>
-        <w:t>’</w:t>
-      </w:r>
-      <w:r>
-        <w:rPr>
-          <w:b/>
-        </w:rPr>
-        <w:t xml:space="preserve"> </w:t>
-      </w:r>
-      <w:r>
-        <w:t>and the</w:t>
-      </w:r>
-      <w:r>
-        <w:t xml:space="preserve"> specimen</w:t>
-      </w:r>
-      <w:r>
-        <w:t xml:space="preserve"> </w:t>
-      </w:r>
-      <w:r>
-        <w:rPr>
-          <w:b/>
-        </w:rPr>
-        <w:t xml:space="preserve">Left </w:t>
-      </w:r>
-      <w:r>
-        <w:rPr>
-          <w:b/>
-        </w:rPr>
-        <w:t>Middle</w:t>
-      </w:r>
-      <w:r>
-        <w:t xml:space="preserve"> finger</w:t>
-      </w:r>
-      <w:r>
-        <w:t xml:space="preserve"> impression in</w:t>
-      </w:r>
-      <w:r>
-        <w:t xml:space="preserve"> the Daily Arrest slip </w:t>
-      </w:r>
-      <w:r>
-        <w:rPr>
-          <w:b/>
-        </w:rPr>
-        <w:t>No.</w:t>
-      </w:r>
-      <w:r>
-        <w:rPr>
-          <w:b/>
-        </w:rPr>
-        <w:t xml:space="preserve"> </w:t>
-      </w:r>
-      <w:r>
-        <w:rPr>
-          <w:b/>
-        </w:rPr>
-        <w:t>DA/114/18/SDB/IDK</w:t>
-      </w:r>
-      <w:r>
-        <w:rPr>
-          <w:b/>
-        </w:rPr>
-        <w:t xml:space="preserve">. </w:t>
-      </w:r>
-      <w:r>
-        <w:t xml:space="preserve">The specimen </w:t>
-      </w:r>
-      <w:r>
-        <w:t xml:space="preserve">Left </w:t>
-      </w:r>
-      <w:r>
-        <w:t xml:space="preserve">Middle </w:t>
-      </w:r>
-      <w:r>
-        <w:t>finger</w:t>
-      </w:r>
-      <w:r>
-        <w:t xml:space="preserve"> impression</w:t>
-      </w:r>
-      <w:r>
-        <w:t xml:space="preserve"> </w:t>
-      </w:r>
-      <w:r>
-        <w:t xml:space="preserve">is marked as </w:t>
-      </w:r>
-      <w:r>
-        <w:rPr>
-          <w:b/>
-        </w:rPr>
-        <w:t>‘</w:t>
-      </w:r>
-      <w:r>
-        <w:rPr>
-          <w:b/>
-        </w:rPr>
-        <w:t>S’</w:t>
-      </w:r>
-      <w:r>
-        <w:t xml:space="preserve"> by me.</w:t>
-      </w:r>
-    </w:p>
-    <w:bookmarkEnd w:id="21"/>
+      <w:bookmarkStart w:id="19" w:name="Specimen"/>
+      <w:r>
+        <w:t>SpecimenPrint</w:t>
+      </w:r>
+      <w:bookmarkEnd w:id="19"/>
+    </w:p>
     <w:p>
       <w:pPr>
         <w:pStyle w:val="NoSpacing"/>
@@ -952,13 +605,11 @@
         <w:jc w:val="both"/>
       </w:pPr>
       <w:r>
-        <w:lastRenderedPageBreak/>
-        <w:t xml:space="preserve"> </w:t>
-      </w:r>
-      <w:r>
-        <w:tab/>
-      </w:r>
-      <w:bookmarkStart w:id="22" w:name="RidgeColor"/>
+        <w:t xml:space="preserve"> </w:t>
+      </w:r>
+      <w:r>
+        <w:tab/>
+      </w:r>
       <w:r>
         <w:t>The ridges in</w:t>
       </w:r>
@@ -974,67 +625,48 @@
       <w:r>
         <w:t xml:space="preserve"> </w:t>
       </w:r>
-      <w:r>
-        <w:rPr>
-          <w:b/>
-        </w:rPr>
+      <w:bookmarkStart w:id="20" w:name="RidgeCP"/>
+      <w:r>
+        <w:t>…..</w:t>
+      </w:r>
+      <w:bookmarkEnd w:id="20"/>
+      <w:r>
+        <w:t xml:space="preserve"> are white in colour</w:t>
+      </w:r>
+      <w:r>
+        <w:t xml:space="preserve"> since the chance print was developed </w:t>
+      </w:r>
+      <w:r>
+        <w:t>using</w:t>
+      </w:r>
+      <w:r>
+        <w:t xml:space="preserve"> white </w:t>
+      </w:r>
+      <w:r>
+        <w:t xml:space="preserve">colored fingerprint developing </w:t>
+      </w:r>
+      <w:r>
+        <w:t>chemical powder</w:t>
+      </w:r>
+      <w:r>
+        <w:t>,</w:t>
+      </w:r>
+      <w:r>
+        <w:t xml:space="preserve"> and the</w:t>
+      </w:r>
+      <w:r>
+        <w:t xml:space="preserve"> ridges in</w:t>
+      </w:r>
+      <w:r>
+        <w:t xml:space="preserve"> specimen impression</w:t>
+      </w:r>
+      <w:r>
+        <w:t xml:space="preserve"> </w:t>
+      </w:r>
+      <w:r>
         <w:t>‘</w:t>
       </w:r>
       <w:r>
-        <w:rPr>
-          <w:b/>
-        </w:rPr>
-        <w:t>V6</w:t>
-      </w:r>
-      <w:r>
-        <w:rPr>
-          <w:b/>
-        </w:rPr>
-        <w:t>’</w:t>
-      </w:r>
-      <w:r>
-        <w:t xml:space="preserve"> are white in colour</w:t>
-      </w:r>
-      <w:r>
-        <w:t xml:space="preserve"> since the chance print was developed </w:t>
-      </w:r>
-      <w:r>
-        <w:t>using</w:t>
-      </w:r>
-      <w:r>
-        <w:t xml:space="preserve"> white </w:t>
-      </w:r>
-      <w:r>
-        <w:t xml:space="preserve">colored fingerprint developing </w:t>
-      </w:r>
-      <w:r>
-        <w:t>chemical powder</w:t>
-      </w:r>
-      <w:r>
-        <w:t>,</w:t>
-      </w:r>
-      <w:r>
-        <w:t xml:space="preserve"> and the</w:t>
-      </w:r>
-      <w:r>
-        <w:t xml:space="preserve"> ridges in</w:t>
-      </w:r>
-      <w:r>
-        <w:t xml:space="preserve"> specimen impression</w:t>
-      </w:r>
-      <w:r>
-        <w:t xml:space="preserve"> </w:t>
-      </w:r>
-      <w:r>
-        <w:rPr>
-          <w:b/>
-        </w:rPr>
-        <w:t>‘</w:t>
-      </w:r>
-      <w:r>
-        <w:rPr>
-          <w:b/>
-        </w:rPr>
         <w:t>S’</w:t>
       </w:r>
       <w:r>
@@ -1044,7 +676,6 @@
         <w:t xml:space="preserve"> </w:t>
       </w:r>
     </w:p>
-    <w:bookmarkEnd w:id="22"/>
     <w:p>
       <w:pPr>
         <w:pStyle w:val="NoSpacing"/>
@@ -1056,7 +687,7 @@
         <w:ind w:firstLine="720"/>
         <w:jc w:val="both"/>
       </w:pPr>
-      <w:bookmarkStart w:id="23" w:name="IdenticalRidges"/>
+      <w:bookmarkStart w:id="21" w:name="IdenticalRidges"/>
       <w:r>
         <w:t>In order to establish the identity</w:t>
       </w:r>
@@ -1073,33 +704,26 @@
         <w:rPr>
           <w:b/>
         </w:rPr>
-        <w:t xml:space="preserve"> ‘</w:t>
-      </w:r>
-      <w:r>
-        <w:rPr>
-          <w:b/>
-        </w:rPr>
-        <w:t>V6</w:t>
-      </w:r>
-      <w:r>
-        <w:rPr>
-          <w:b/>
-        </w:rPr>
-        <w:t>’</w:t>
-      </w:r>
-      <w:r>
-        <w:t xml:space="preserve"> and </w:t>
-      </w:r>
-      <w:r>
-        <w:rPr>
-          <w:b/>
-        </w:rPr>
+        <w:t xml:space="preserve"> </w:t>
+      </w:r>
+      <w:bookmarkStart w:id="22" w:name="PhotographCP"/>
+      <w:r>
+        <w:t>….</w:t>
+      </w:r>
+      <w:bookmarkEnd w:id="22"/>
+      <w:r>
+        <w:rPr>
+          <w:b/>
+        </w:rPr>
+        <w:t xml:space="preserve"> </w:t>
+      </w:r>
+      <w:r>
+        <w:t xml:space="preserve">and </w:t>
+      </w:r>
+      <w:r>
         <w:t>‘</w:t>
       </w:r>
       <w:r>
-        <w:rPr>
-          <w:b/>
-        </w:rPr>
         <w:t>S’</w:t>
       </w:r>
       <w:r>
@@ -1112,7 +736,7 @@
         <w:t xml:space="preserve"> on the rear side.</w:t>
       </w:r>
     </w:p>
-    <w:bookmarkEnd w:id="23"/>
+    <w:bookmarkEnd w:id="21"/>
     <w:p>
       <w:pPr>
         <w:ind w:firstLine="720"/>
@@ -1133,23 +757,23 @@
           <w:b/>
           <w:u w:val="single"/>
         </w:rPr>
-        <w:t xml:space="preserve"> ‘</w:t>
-      </w:r>
-      <w:bookmarkStart w:id="24" w:name="EightIdenticalRidgesHeader"/>
+        <w:t xml:space="preserve"> </w:t>
+      </w:r>
+      <w:bookmarkStart w:id="23" w:name="CharacteresticsCP"/>
       <w:r>
         <w:rPr>
           <w:b/>
           <w:u w:val="single"/>
         </w:rPr>
-        <w:t>V6</w:t>
-      </w:r>
-      <w:bookmarkEnd w:id="24"/>
+        <w:t>….</w:t>
+      </w:r>
+      <w:bookmarkEnd w:id="23"/>
       <w:r>
         <w:rPr>
           <w:b/>
           <w:u w:val="single"/>
         </w:rPr>
-        <w:t xml:space="preserve">’ and </w:t>
+        <w:t xml:space="preserve"> and </w:t>
       </w:r>
       <w:r>
         <w:rPr>
@@ -1224,6 +848,7 @@
         <w:rPr>
           <w:b/>
         </w:rPr>
+        <w:lastRenderedPageBreak/>
         <w:t>Point No</w:t>
       </w:r>
       <w:r>
@@ -1547,324 +1172,18 @@
         <w:ind w:firstLine="720"/>
         <w:jc w:val="both"/>
       </w:pPr>
-      <w:bookmarkStart w:id="25" w:name="Conclusion"/>
-      <w:r>
-        <w:t xml:space="preserve">Since the above </w:t>
-      </w:r>
-      <w:r>
-        <w:t xml:space="preserve">mentioned </w:t>
-      </w:r>
-      <w:r>
-        <w:t>e</w:t>
-      </w:r>
-      <w:r>
-        <w:t>ight</w:t>
-      </w:r>
-      <w:r>
-        <w:t xml:space="preserve"> </w:t>
-      </w:r>
-      <w:r>
-        <w:t>I</w:t>
-      </w:r>
-      <w:r>
-        <w:t>dentical</w:t>
-      </w:r>
-      <w:r>
-        <w:t xml:space="preserve"> </w:t>
-      </w:r>
-      <w:r>
-        <w:t>R</w:t>
-      </w:r>
-      <w:r>
-        <w:t xml:space="preserve">idge </w:t>
-      </w:r>
-      <w:r>
-        <w:t>C</w:t>
-      </w:r>
-      <w:r>
-        <w:t xml:space="preserve">haracteristics </w:t>
-      </w:r>
-      <w:r>
-        <w:t>are</w:t>
-      </w:r>
-      <w:r>
-        <w:t xml:space="preserve"> repeatedly</w:t>
-      </w:r>
-      <w:r>
-        <w:t xml:space="preserve"> present</w:t>
-      </w:r>
-      <w:r>
-        <w:t xml:space="preserve"> in their nature and relative position</w:t>
-      </w:r>
-      <w:r>
-        <w:t>s</w:t>
-      </w:r>
-      <w:r>
-        <w:t xml:space="preserve"> in both the</w:t>
-      </w:r>
-      <w:r>
-        <w:t xml:space="preserve"> chance print</w:t>
-      </w:r>
-      <w:r>
-        <w:t xml:space="preserve"> </w:t>
-      </w:r>
-      <w:r>
-        <w:rPr>
-          <w:b/>
-        </w:rPr>
-        <w:t>‘</w:t>
-      </w:r>
-      <w:r>
-        <w:rPr>
-          <w:b/>
-        </w:rPr>
-        <w:t>V6</w:t>
-      </w:r>
-      <w:r>
-        <w:rPr>
-          <w:b/>
-        </w:rPr>
-        <w:t>’</w:t>
-      </w:r>
-      <w:r>
-        <w:t xml:space="preserve"> and </w:t>
-      </w:r>
-      <w:r>
-        <w:t xml:space="preserve">specimen </w:t>
-      </w:r>
-      <w:r>
-        <w:t>impression</w:t>
-      </w:r>
-      <w:r>
-        <w:t xml:space="preserve"> </w:t>
-      </w:r>
-      <w:r>
-        <w:rPr>
-          <w:b/>
-        </w:rPr>
-        <w:t>‘</w:t>
-      </w:r>
-      <w:r>
-        <w:rPr>
-          <w:b/>
-        </w:rPr>
-        <w:t>S’</w:t>
-      </w:r>
-      <w:r>
-        <w:t xml:space="preserve">, they are </w:t>
-      </w:r>
-      <w:r>
-        <w:rPr>
-          <w:b/>
-        </w:rPr>
-        <w:t>I</w:t>
-      </w:r>
-      <w:r>
-        <w:rPr>
-          <w:b/>
-        </w:rPr>
-        <w:t>DENTICAL</w:t>
-      </w:r>
-      <w:r>
-        <w:t xml:space="preserve">.  That is, they are made by the same finger of the same person.  Since </w:t>
-      </w:r>
-      <w:r>
-        <w:rPr>
-          <w:b/>
-        </w:rPr>
-        <w:t>‘</w:t>
-      </w:r>
-      <w:r>
-        <w:rPr>
-          <w:b/>
-        </w:rPr>
-        <w:t>S’</w:t>
-      </w:r>
-      <w:r>
-        <w:t xml:space="preserve"> is the </w:t>
-      </w:r>
-      <w:r>
-        <w:t>S</w:t>
-      </w:r>
-      <w:r>
-        <w:t xml:space="preserve">pecimen </w:t>
-      </w:r>
-      <w:r>
-        <w:t xml:space="preserve">Left </w:t>
-      </w:r>
-      <w:r>
-        <w:t>Middle</w:t>
-      </w:r>
-      <w:r>
-        <w:t xml:space="preserve"> finger</w:t>
-      </w:r>
-      <w:r>
-        <w:t xml:space="preserve"> impression in the finger print slip of </w:t>
-      </w:r>
-      <w:r>
-        <w:rPr>
-          <w:b/>
-        </w:rPr>
-        <w:t>Velamkann</w:t>
-      </w:r>
-      <w:r>
-        <w:rPr>
-          <w:b/>
-        </w:rPr>
-        <w:t>y s/o Lasar</w:t>
-      </w:r>
-      <w:r>
-        <w:t xml:space="preserve">, and as it is identical with the chance print marked as </w:t>
-      </w:r>
-      <w:r>
-        <w:rPr>
-          <w:b/>
-        </w:rPr>
-        <w:t>‘</w:t>
-      </w:r>
-      <w:r>
-        <w:rPr>
-          <w:b/>
-        </w:rPr>
-        <w:t>V6</w:t>
-      </w:r>
-      <w:r>
-        <w:rPr>
-          <w:b/>
-        </w:rPr>
-        <w:t>’</w:t>
-      </w:r>
-      <w:r>
-        <w:t xml:space="preserve"> </w:t>
-      </w:r>
-      <w:r>
-        <w:t xml:space="preserve">developed </w:t>
-      </w:r>
-      <w:r>
-        <w:t>from the</w:t>
-      </w:r>
-      <w:r>
-        <w:t xml:space="preserve"> referred</w:t>
-      </w:r>
-      <w:r>
-        <w:t xml:space="preserve"> scene of crime, I am of the opinion that the chance print marked as </w:t>
-      </w:r>
-      <w:r>
-        <w:rPr>
-          <w:b/>
-        </w:rPr>
-        <w:t>‘</w:t>
-      </w:r>
-      <w:r>
-        <w:rPr>
-          <w:b/>
-        </w:rPr>
-        <w:t>V6</w:t>
-      </w:r>
-      <w:r>
-        <w:rPr>
-          <w:b/>
-        </w:rPr>
-        <w:t xml:space="preserve">’ </w:t>
-      </w:r>
-      <w:r>
-        <w:t xml:space="preserve">is made by the </w:t>
-      </w:r>
-      <w:r>
-        <w:t xml:space="preserve">Left </w:t>
-      </w:r>
-      <w:r>
-        <w:t>Middle</w:t>
-      </w:r>
-      <w:r>
-        <w:t xml:space="preserve"> finger</w:t>
-      </w:r>
-      <w:r>
-        <w:t xml:space="preserve"> of </w:t>
-      </w:r>
-      <w:r>
-        <w:rPr>
-          <w:b/>
-        </w:rPr>
-        <w:t>Velamkanny s/o Lasar, Door No. 115/14, Church Street, Maniyarampetty, Andipetty, Theni, Tamilnadu</w:t>
-      </w:r>
-      <w:r>
-        <w:rPr>
-          <w:b/>
-        </w:rPr>
-        <w:t xml:space="preserve"> . </w:t>
-      </w:r>
-      <w:r>
-        <w:t>Attested p</w:t>
-      </w:r>
-      <w:r>
-        <w:t xml:space="preserve">hotographic enlargements of the chance print </w:t>
-      </w:r>
-      <w:r>
-        <w:rPr>
-          <w:b/>
-        </w:rPr>
-        <w:t>‘</w:t>
-      </w:r>
-      <w:r>
-        <w:rPr>
-          <w:b/>
-        </w:rPr>
-        <w:t>V6</w:t>
-      </w:r>
-      <w:r>
-        <w:rPr>
-          <w:b/>
-        </w:rPr>
-        <w:t>’</w:t>
-      </w:r>
-      <w:r>
-        <w:t xml:space="preserve"> and the</w:t>
-      </w:r>
-      <w:r>
-        <w:t xml:space="preserve"> specimen</w:t>
-      </w:r>
-      <w:r>
-        <w:t xml:space="preserve"> </w:t>
-      </w:r>
-      <w:r>
-        <w:t xml:space="preserve">Left </w:t>
-      </w:r>
-      <w:r>
-        <w:t>Middl</w:t>
-      </w:r>
-      <w:r>
-        <w:t>e</w:t>
-      </w:r>
-      <w:r>
-        <w:t xml:space="preserve"> finger</w:t>
-      </w:r>
-      <w:r>
-        <w:t xml:space="preserve"> impression </w:t>
-      </w:r>
-      <w:r>
-        <w:rPr>
-          <w:b/>
-        </w:rPr>
-        <w:t>‘</w:t>
-      </w:r>
-      <w:r>
-        <w:rPr>
-          <w:b/>
-        </w:rPr>
-        <w:t>S’</w:t>
-      </w:r>
-      <w:r>
-        <w:t xml:space="preserve"> with eight points of identity marked therein are enclosed herewith</w:t>
-      </w:r>
-      <w:r>
-        <w:t xml:space="preserve">. </w:t>
-      </w:r>
-      <w:r>
-        <w:t>Please acknowledge the receipt.</w:t>
-      </w:r>
-    </w:p>
-    <w:bookmarkEnd w:id="25"/>
+    </w:p>
+    <w:p>
+      <w:pPr>
+        <w:ind w:firstLine="720"/>
+        <w:jc w:val="both"/>
+      </w:pPr>
+      <w:bookmarkStart w:id="24" w:name="Conclusion"/>
+      <w:r>
+        <w:t>Conclusion</w:t>
+      </w:r>
+      <w:bookmarkEnd w:id="24"/>
+    </w:p>
     <w:p>
       <w:pPr>
         <w:jc w:val="both"/>
@@ -1988,7 +1307,7 @@
                 <w:b/>
                 <w:noProof/>
               </w:rPr>
-              <w:t>1</w:t>
+              <w:t>2</w:t>
             </w:r>
             <w:r>
               <w:rPr>

</xml_diff>